<commit_message>
Adding Functions More Exercises
</commit_message>
<xml_diff>
--- a/06. Functions - Exercises/JS-Fundamentals-Functions-Exercise.docx
+++ b/06. Functions - Exercises/JS-Fundamentals-Functions-Exercise.docx
@@ -1,6 +1,6 @@
 
 <file path=word/document.xml><?xml version="1.0" encoding="utf-8"?>
-<w:document xmlns:wpc="http://schemas.microsoft.com/office/word/2010/wordprocessingCanvas" xmlns:cx="http://schemas.microsoft.com/office/drawing/2014/chartex" xmlns:cx1="http://schemas.microsoft.com/office/drawing/2015/9/8/chartex" xmlns:cx2="http://schemas.microsoft.com/office/drawing/2015/10/21/chartex" xmlns:cx3="http://schemas.microsoft.com/office/drawing/2016/5/9/chartex" xmlns:cx4="http://schemas.microsoft.com/office/drawing/2016/5/10/chartex" xmlns:cx5="http://schemas.microsoft.com/office/drawing/2016/5/11/chartex" xmlns:cx6="http://schemas.microsoft.com/office/drawing/2016/5/12/chartex" xmlns:cx7="http://schemas.microsoft.com/office/drawing/2016/5/13/chartex" xmlns:cx8="http://schemas.microsoft.com/office/drawing/2016/5/14/chartex" xmlns:mc="http://schemas.openxmlformats.org/markup-compatibility/2006" xmlns:aink="http://schemas.microsoft.com/office/drawing/2016/ink" xmlns:am3d="http://schemas.microsoft.com/office/drawing/2017/model3d" xmlns:o="urn:schemas-microsoft-com:office:office" xmlns:r="http://schemas.openxmlformats.org/officeDocument/2006/relationships" xmlns:m="http://schemas.openxmlformats.org/officeDocument/2006/math" xmlns:v="urn:schemas-microsoft-com:vml" xmlns:wp14="http://schemas.microsoft.com/office/word/2010/wordprocessingDrawing" xmlns:wp="http://schemas.openxmlformats.org/drawingml/2006/wordprocessingDrawing" xmlns:w10="urn:schemas-microsoft-com:office:word" xmlns:w="http://schemas.openxmlformats.org/wordprocessingml/2006/main" xmlns:w14="http://schemas.microsoft.com/office/word/2010/wordml" xmlns:w15="http://schemas.microsoft.com/office/word/2012/wordml" xmlns:w16cex="http://schemas.microsoft.com/office/word/2018/wordml/cex" xmlns:w16cid="http://schemas.microsoft.com/office/word/2016/wordml/cid" xmlns:w16="http://schemas.microsoft.com/office/word/2018/wordml" xmlns:w16sdtdh="http://schemas.microsoft.com/office/word/2020/wordml/sdtdatahash" xmlns:w16se="http://schemas.microsoft.com/office/word/2015/wordml/symex" xmlns:wpg="http://schemas.microsoft.com/office/word/2010/wordprocessingGroup" xmlns:wpi="http://schemas.microsoft.com/office/word/2010/wordprocessingInk" xmlns:wne="http://schemas.microsoft.com/office/word/2006/wordml" xmlns:wps="http://schemas.microsoft.com/office/word/2010/wordprocessingShape" mc:Ignorable="w14 w15 w16se w16cid w16 w16cex w16sdtdh wp14">
+<w:document xmlns:wpc="http://schemas.microsoft.com/office/word/2010/wordprocessingCanvas" xmlns:cx="http://schemas.microsoft.com/office/drawing/2014/chartex" xmlns:cx1="http://schemas.microsoft.com/office/drawing/2015/9/8/chartex" xmlns:cx2="http://schemas.microsoft.com/office/drawing/2015/10/21/chartex" xmlns:cx3="http://schemas.microsoft.com/office/drawing/2016/5/9/chartex" xmlns:cx4="http://schemas.microsoft.com/office/drawing/2016/5/10/chartex" xmlns:cx5="http://schemas.microsoft.com/office/drawing/2016/5/11/chartex" xmlns:cx6="http://schemas.microsoft.com/office/drawing/2016/5/12/chartex" xmlns:cx7="http://schemas.microsoft.com/office/drawing/2016/5/13/chartex" xmlns:cx8="http://schemas.microsoft.com/office/drawing/2016/5/14/chartex" xmlns:mc="http://schemas.openxmlformats.org/markup-compatibility/2006" xmlns:aink="http://schemas.microsoft.com/office/drawing/2016/ink" xmlns:am3d="http://schemas.microsoft.com/office/drawing/2017/model3d" xmlns:o="urn:schemas-microsoft-com:office:office" xmlns:oel="http://schemas.microsoft.com/office/2019/extlst" xmlns:r="http://schemas.openxmlformats.org/officeDocument/2006/relationships" xmlns:m="http://schemas.openxmlformats.org/officeDocument/2006/math" xmlns:v="urn:schemas-microsoft-com:vml" xmlns:wp14="http://schemas.microsoft.com/office/word/2010/wordprocessingDrawing" xmlns:wp="http://schemas.openxmlformats.org/drawingml/2006/wordprocessingDrawing" xmlns:w10="urn:schemas-microsoft-com:office:word" xmlns:w="http://schemas.openxmlformats.org/wordprocessingml/2006/main" xmlns:w14="http://schemas.microsoft.com/office/word/2010/wordml" xmlns:w15="http://schemas.microsoft.com/office/word/2012/wordml" xmlns:w16cex="http://schemas.microsoft.com/office/word/2018/wordml/cex" xmlns:w16cid="http://schemas.microsoft.com/office/word/2016/wordml/cid" xmlns:w16="http://schemas.microsoft.com/office/word/2018/wordml" xmlns:w16du="http://schemas.microsoft.com/office/word/2023/wordml/word16du" xmlns:w16sdtdh="http://schemas.microsoft.com/office/word/2020/wordml/sdtdatahash" xmlns:w16se="http://schemas.microsoft.com/office/word/2015/wordml/symex" xmlns:wpg="http://schemas.microsoft.com/office/word/2010/wordprocessingGroup" xmlns:wpi="http://schemas.microsoft.com/office/word/2010/wordprocessingInk" xmlns:wne="http://schemas.microsoft.com/office/word/2006/wordml" xmlns:wps="http://schemas.microsoft.com/office/word/2010/wordprocessingShape" mc:Ignorable="w14 w15 w16se w16cid w16 w16cex w16sdtdh w16du wp14">
   <w:body>
     <w:p>
       <w:pPr>
@@ -700,6 +700,7 @@
         </w:rPr>
         <w:t xml:space="preserve"> function </w:t>
       </w:r>
+      <w:proofErr w:type="gramStart"/>
       <w:r>
         <w:rPr>
           <w:rStyle w:val="jlqj4b"/>
@@ -718,6 +719,7 @@
         </w:rPr>
         <w:t>(</w:t>
       </w:r>
+      <w:proofErr w:type="gramEnd"/>
       <w:r>
         <w:rPr>
           <w:rStyle w:val="jlqj4b"/>
@@ -1113,7 +1115,6 @@
         </w:rPr>
       </w:pPr>
       <w:r>
-        <w:lastRenderedPageBreak/>
         <w:t>Characters in Range</w:t>
       </w:r>
     </w:p>
@@ -1501,7 +1502,21 @@
         <w:rPr>
           <w:color w:val="000000"/>
         </w:rPr>
-        <w:t xml:space="preserve">You have to write a </w:t>
+        <w:t xml:space="preserve">You </w:t>
+      </w:r>
+      <w:proofErr w:type="gramStart"/>
+      <w:r>
+        <w:rPr>
+          <w:color w:val="000000"/>
+        </w:rPr>
+        <w:t>have to</w:t>
+      </w:r>
+      <w:proofErr w:type="gramEnd"/>
+      <w:r>
+        <w:rPr>
+          <w:color w:val="000000"/>
+        </w:rPr>
+        <w:t xml:space="preserve"> write a </w:t>
       </w:r>
       <w:r>
         <w:rPr>
@@ -2356,7 +2371,6 @@
         </w:rPr>
       </w:pPr>
       <w:r>
-        <w:lastRenderedPageBreak/>
         <w:t>Hints</w:t>
       </w:r>
     </w:p>
@@ -3151,6 +3165,7 @@
                 <w:rFonts w:ascii="Consolas" w:hAnsi="Consolas" w:cstheme="minorHAnsi"/>
                 <w:noProof/>
               </w:rPr>
+              <w:lastRenderedPageBreak/>
               <w:t>3 3 3</w:t>
             </w:r>
           </w:p>
@@ -3193,6 +3208,7 @@
                 <w:rFonts w:ascii="Consolas" w:hAnsi="Consolas"/>
                 <w:noProof/>
               </w:rPr>
+              <w:lastRenderedPageBreak/>
               <w:t>7</w:t>
             </w:r>
           </w:p>
@@ -3402,7 +3418,6 @@
         <w:spacing w:before="120" w:after="80"/>
       </w:pPr>
       <w:r>
-        <w:lastRenderedPageBreak/>
         <w:t xml:space="preserve">Perfect Number </w:t>
       </w:r>
     </w:p>
@@ -4206,7 +4221,23 @@
           <w:rFonts w:cs="Calibri"/>
           <w:shd w:val="clear" w:color="auto" w:fill="FFFFFF"/>
         </w:rPr>
-        <w:t xml:space="preserve"> of all of its positive divisors </w:t>
+        <w:t xml:space="preserve"> of </w:t>
+      </w:r>
+      <w:proofErr w:type="gramStart"/>
+      <w:r>
+        <w:rPr>
+          <w:rFonts w:cs="Calibri"/>
+          <w:shd w:val="clear" w:color="auto" w:fill="FFFFFF"/>
+        </w:rPr>
+        <w:t>all of</w:t>
+      </w:r>
+      <w:proofErr w:type="gramEnd"/>
+      <w:r>
+        <w:rPr>
+          <w:rFonts w:cs="Calibri"/>
+          <w:shd w:val="clear" w:color="auto" w:fill="FFFFFF"/>
+        </w:rPr>
+        <w:t xml:space="preserve"> its positive divisors </w:t>
       </w:r>
       <w:r>
         <w:rPr>
@@ -4829,7 +4860,6 @@
         </w:rPr>
       </w:pPr>
       <w:r>
-        <w:lastRenderedPageBreak/>
         <w:t>Examples</w:t>
       </w:r>
     </w:p>
@@ -5241,7 +5271,7 @@
 </file>
 
 <file path=word/endnotes.xml><?xml version="1.0" encoding="utf-8"?>
-<w:endnotes xmlns:wpc="http://schemas.microsoft.com/office/word/2010/wordprocessingCanvas" xmlns:cx="http://schemas.microsoft.com/office/drawing/2014/chartex" xmlns:cx1="http://schemas.microsoft.com/office/drawing/2015/9/8/chartex" xmlns:cx2="http://schemas.microsoft.com/office/drawing/2015/10/21/chartex" xmlns:cx3="http://schemas.microsoft.com/office/drawing/2016/5/9/chartex" xmlns:cx4="http://schemas.microsoft.com/office/drawing/2016/5/10/chartex" xmlns:cx5="http://schemas.microsoft.com/office/drawing/2016/5/11/chartex" xmlns:cx6="http://schemas.microsoft.com/office/drawing/2016/5/12/chartex" xmlns:cx7="http://schemas.microsoft.com/office/drawing/2016/5/13/chartex" xmlns:cx8="http://schemas.microsoft.com/office/drawing/2016/5/14/chartex" xmlns:mc="http://schemas.openxmlformats.org/markup-compatibility/2006" xmlns:aink="http://schemas.microsoft.com/office/drawing/2016/ink" xmlns:am3d="http://schemas.microsoft.com/office/drawing/2017/model3d" xmlns:o="urn:schemas-microsoft-com:office:office" xmlns:r="http://schemas.openxmlformats.org/officeDocument/2006/relationships" xmlns:m="http://schemas.openxmlformats.org/officeDocument/2006/math" xmlns:v="urn:schemas-microsoft-com:vml" xmlns:wp14="http://schemas.microsoft.com/office/word/2010/wordprocessingDrawing" xmlns:wp="http://schemas.openxmlformats.org/drawingml/2006/wordprocessingDrawing" xmlns:w10="urn:schemas-microsoft-com:office:word" xmlns:w="http://schemas.openxmlformats.org/wordprocessingml/2006/main" xmlns:w14="http://schemas.microsoft.com/office/word/2010/wordml" xmlns:w15="http://schemas.microsoft.com/office/word/2012/wordml" xmlns:w16cex="http://schemas.microsoft.com/office/word/2018/wordml/cex" xmlns:w16cid="http://schemas.microsoft.com/office/word/2016/wordml/cid" xmlns:w16="http://schemas.microsoft.com/office/word/2018/wordml" xmlns:w16sdtdh="http://schemas.microsoft.com/office/word/2020/wordml/sdtdatahash" xmlns:w16se="http://schemas.microsoft.com/office/word/2015/wordml/symex" xmlns:wpg="http://schemas.microsoft.com/office/word/2010/wordprocessingGroup" xmlns:wpi="http://schemas.microsoft.com/office/word/2010/wordprocessingInk" xmlns:wne="http://schemas.microsoft.com/office/word/2006/wordml" xmlns:wps="http://schemas.microsoft.com/office/word/2010/wordprocessingShape" mc:Ignorable="w14 w15 w16se w16cid w16 w16cex w16sdtdh wp14">
+<w:endnotes xmlns:wpc="http://schemas.microsoft.com/office/word/2010/wordprocessingCanvas" xmlns:cx="http://schemas.microsoft.com/office/drawing/2014/chartex" xmlns:cx1="http://schemas.microsoft.com/office/drawing/2015/9/8/chartex" xmlns:cx2="http://schemas.microsoft.com/office/drawing/2015/10/21/chartex" xmlns:cx3="http://schemas.microsoft.com/office/drawing/2016/5/9/chartex" xmlns:cx4="http://schemas.microsoft.com/office/drawing/2016/5/10/chartex" xmlns:cx5="http://schemas.microsoft.com/office/drawing/2016/5/11/chartex" xmlns:cx6="http://schemas.microsoft.com/office/drawing/2016/5/12/chartex" xmlns:cx7="http://schemas.microsoft.com/office/drawing/2016/5/13/chartex" xmlns:cx8="http://schemas.microsoft.com/office/drawing/2016/5/14/chartex" xmlns:mc="http://schemas.openxmlformats.org/markup-compatibility/2006" xmlns:aink="http://schemas.microsoft.com/office/drawing/2016/ink" xmlns:am3d="http://schemas.microsoft.com/office/drawing/2017/model3d" xmlns:o="urn:schemas-microsoft-com:office:office" xmlns:oel="http://schemas.microsoft.com/office/2019/extlst" xmlns:r="http://schemas.openxmlformats.org/officeDocument/2006/relationships" xmlns:m="http://schemas.openxmlformats.org/officeDocument/2006/math" xmlns:v="urn:schemas-microsoft-com:vml" xmlns:wp14="http://schemas.microsoft.com/office/word/2010/wordprocessingDrawing" xmlns:wp="http://schemas.openxmlformats.org/drawingml/2006/wordprocessingDrawing" xmlns:w10="urn:schemas-microsoft-com:office:word" xmlns:w="http://schemas.openxmlformats.org/wordprocessingml/2006/main" xmlns:w14="http://schemas.microsoft.com/office/word/2010/wordml" xmlns:w15="http://schemas.microsoft.com/office/word/2012/wordml" xmlns:w16cex="http://schemas.microsoft.com/office/word/2018/wordml/cex" xmlns:w16cid="http://schemas.microsoft.com/office/word/2016/wordml/cid" xmlns:w16="http://schemas.microsoft.com/office/word/2018/wordml" xmlns:w16du="http://schemas.microsoft.com/office/word/2023/wordml/word16du" xmlns:w16sdtdh="http://schemas.microsoft.com/office/word/2020/wordml/sdtdatahash" xmlns:w16se="http://schemas.microsoft.com/office/word/2015/wordml/symex" xmlns:wpg="http://schemas.microsoft.com/office/word/2010/wordprocessingGroup" xmlns:wpi="http://schemas.microsoft.com/office/word/2010/wordprocessingInk" xmlns:wne="http://schemas.microsoft.com/office/word/2006/wordml" xmlns:wps="http://schemas.microsoft.com/office/word/2010/wordprocessingShape" mc:Ignorable="w14 w15 w16se w16cid w16 w16cex w16sdtdh w16du wp14">
   <w:endnote w:type="separator" w:id="-1">
     <w:p>
       <w:pPr>
@@ -5266,7 +5296,7 @@
 </file>
 
 <file path=word/footer1.xml><?xml version="1.0" encoding="utf-8"?>
-<w:ftr xmlns:wpc="http://schemas.microsoft.com/office/word/2010/wordprocessingCanvas" xmlns:cx="http://schemas.microsoft.com/office/drawing/2014/chartex" xmlns:cx1="http://schemas.microsoft.com/office/drawing/2015/9/8/chartex" xmlns:cx2="http://schemas.microsoft.com/office/drawing/2015/10/21/chartex" xmlns:cx3="http://schemas.microsoft.com/office/drawing/2016/5/9/chartex" xmlns:cx4="http://schemas.microsoft.com/office/drawing/2016/5/10/chartex" xmlns:cx5="http://schemas.microsoft.com/office/drawing/2016/5/11/chartex" xmlns:cx6="http://schemas.microsoft.com/office/drawing/2016/5/12/chartex" xmlns:cx7="http://schemas.microsoft.com/office/drawing/2016/5/13/chartex" xmlns:cx8="http://schemas.microsoft.com/office/drawing/2016/5/14/chartex" xmlns:mc="http://schemas.openxmlformats.org/markup-compatibility/2006" xmlns:aink="http://schemas.microsoft.com/office/drawing/2016/ink" xmlns:am3d="http://schemas.microsoft.com/office/drawing/2017/model3d" xmlns:o="urn:schemas-microsoft-com:office:office" xmlns:r="http://schemas.openxmlformats.org/officeDocument/2006/relationships" xmlns:m="http://schemas.openxmlformats.org/officeDocument/2006/math" xmlns:v="urn:schemas-microsoft-com:vml" xmlns:wp14="http://schemas.microsoft.com/office/word/2010/wordprocessingDrawing" xmlns:wp="http://schemas.openxmlformats.org/drawingml/2006/wordprocessingDrawing" xmlns:w10="urn:schemas-microsoft-com:office:word" xmlns:w="http://schemas.openxmlformats.org/wordprocessingml/2006/main" xmlns:w14="http://schemas.microsoft.com/office/word/2010/wordml" xmlns:w15="http://schemas.microsoft.com/office/word/2012/wordml" xmlns:w16cex="http://schemas.microsoft.com/office/word/2018/wordml/cex" xmlns:w16cid="http://schemas.microsoft.com/office/word/2016/wordml/cid" xmlns:w16="http://schemas.microsoft.com/office/word/2018/wordml" xmlns:w16sdtdh="http://schemas.microsoft.com/office/word/2020/wordml/sdtdatahash" xmlns:w16se="http://schemas.microsoft.com/office/word/2015/wordml/symex" xmlns:wpg="http://schemas.microsoft.com/office/word/2010/wordprocessingGroup" xmlns:wpi="http://schemas.microsoft.com/office/word/2010/wordprocessingInk" xmlns:wne="http://schemas.microsoft.com/office/word/2006/wordml" xmlns:wps="http://schemas.microsoft.com/office/word/2010/wordprocessingShape" mc:Ignorable="w14 w15 w16se w16cid w16 w16cex w16sdtdh wp14">
+<w:ftr xmlns:wpc="http://schemas.microsoft.com/office/word/2010/wordprocessingCanvas" xmlns:cx="http://schemas.microsoft.com/office/drawing/2014/chartex" xmlns:cx1="http://schemas.microsoft.com/office/drawing/2015/9/8/chartex" xmlns:cx2="http://schemas.microsoft.com/office/drawing/2015/10/21/chartex" xmlns:cx3="http://schemas.microsoft.com/office/drawing/2016/5/9/chartex" xmlns:cx4="http://schemas.microsoft.com/office/drawing/2016/5/10/chartex" xmlns:cx5="http://schemas.microsoft.com/office/drawing/2016/5/11/chartex" xmlns:cx6="http://schemas.microsoft.com/office/drawing/2016/5/12/chartex" xmlns:cx7="http://schemas.microsoft.com/office/drawing/2016/5/13/chartex" xmlns:cx8="http://schemas.microsoft.com/office/drawing/2016/5/14/chartex" xmlns:mc="http://schemas.openxmlformats.org/markup-compatibility/2006" xmlns:aink="http://schemas.microsoft.com/office/drawing/2016/ink" xmlns:am3d="http://schemas.microsoft.com/office/drawing/2017/model3d" xmlns:o="urn:schemas-microsoft-com:office:office" xmlns:oel="http://schemas.microsoft.com/office/2019/extlst" xmlns:r="http://schemas.openxmlformats.org/officeDocument/2006/relationships" xmlns:m="http://schemas.openxmlformats.org/officeDocument/2006/math" xmlns:v="urn:schemas-microsoft-com:vml" xmlns:wp14="http://schemas.microsoft.com/office/word/2010/wordprocessingDrawing" xmlns:wp="http://schemas.openxmlformats.org/drawingml/2006/wordprocessingDrawing" xmlns:w10="urn:schemas-microsoft-com:office:word" xmlns:w="http://schemas.openxmlformats.org/wordprocessingml/2006/main" xmlns:w14="http://schemas.microsoft.com/office/word/2010/wordml" xmlns:w15="http://schemas.microsoft.com/office/word/2012/wordml" xmlns:w16cex="http://schemas.microsoft.com/office/word/2018/wordml/cex" xmlns:w16cid="http://schemas.microsoft.com/office/word/2016/wordml/cid" xmlns:w16="http://schemas.microsoft.com/office/word/2018/wordml" xmlns:w16du="http://schemas.microsoft.com/office/word/2023/wordml/word16du" xmlns:w16sdtdh="http://schemas.microsoft.com/office/word/2020/wordml/sdtdatahash" xmlns:w16se="http://schemas.microsoft.com/office/word/2015/wordml/symex" xmlns:wpg="http://schemas.microsoft.com/office/word/2010/wordprocessingGroup" xmlns:wpi="http://schemas.microsoft.com/office/word/2010/wordprocessingInk" xmlns:wne="http://schemas.microsoft.com/office/word/2006/wordml" xmlns:wps="http://schemas.microsoft.com/office/word/2010/wordprocessingShape" mc:Ignorable="w14 w15 w16se w16cid w16 w16cex w16sdtdh w16du wp14">
   <w:p>
     <w:pPr>
       <w:pStyle w:val="Footer"/>
@@ -5368,7 +5398,7 @@
               <v:stroke joinstyle="miter"/>
               <v:path gradientshapeok="t" o:connecttype="rect"/>
             </v:shapetype>
-            <v:shape id="Text Box 6" o:spid="_x0000_s1026" type="#_x0000_t202" style="position:absolute;margin-left:109.85pt;margin-top:28.05pt;width:40.15pt;height:13pt;z-index:251660288;visibility:visible;mso-wrap-style:square;mso-width-percent:0;mso-height-percent:0;mso-wrap-distance-left:9pt;mso-wrap-distance-top:0;mso-wrap-distance-right:9pt;mso-wrap-distance-bottom:0;mso-position-horizontal:absolute;mso-position-horizontal-relative:text;mso-position-vertical:absolute;mso-position-vertical-relative:text;mso-width-percent:0;mso-height-percent:0;mso-width-relative:page;mso-height-relative:page;v-text-anchor:middle" o:gfxdata="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" filled="f" stroked="f" strokeweight=".5pt">
+            <v:shape id="Text Box 6" o:spid="_x0000_s1026" type="#_x0000_t202" style="position:absolute;margin-left:109.85pt;margin-top:28.05pt;width:40.15pt;height:13pt;z-index:251660288;visibility:visible;mso-wrap-style:square;mso-width-percent:0;mso-height-percent:0;mso-wrap-distance-left:9pt;mso-wrap-distance-top:0;mso-wrap-distance-right:9pt;mso-wrap-distance-bottom:0;mso-position-horizontal:absolute;mso-position-horizontal-relative:text;mso-position-vertical:absolute;mso-position-vertical-relative:text;mso-width-percent:0;mso-height-percent:0;mso-width-relative:page;mso-height-relative:page;v-text-anchor:middle" o:gfxdata="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" filled="f" stroked="f" strokeweight=".5pt">
               <v:textbox inset=".5mm,0,0,0">
                 <w:txbxContent>
                   <w:p>
@@ -6156,7 +6186,7 @@
         </mc:Choice>
         <mc:Fallback>
           <w:pict>
-            <v:shape w14:anchorId="2074F399" id="Text Box 16" o:spid="_x0000_s1027" type="#_x0000_t202" style="position:absolute;margin-left:109pt;margin-top:7pt;width:411.4pt;height:40.45pt;z-index:251657216;visibility:visible;mso-wrap-style:square;mso-width-percent:0;mso-height-percent:0;mso-wrap-distance-left:9pt;mso-wrap-distance-top:0;mso-wrap-distance-right:9pt;mso-wrap-distance-bottom:0;mso-position-horizontal:absolute;mso-position-horizontal-relative:text;mso-position-vertical:absolute;mso-position-vertical-relative:text;mso-width-percent:0;mso-height-percent:0;mso-width-relative:page;mso-height-relative:page;v-text-anchor:top" o:gfxdata="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" filled="f" stroked="f">
+            <v:shape w14:anchorId="2074F399" id="Text Box 16" o:spid="_x0000_s1027" type="#_x0000_t202" style="position:absolute;margin-left:109pt;margin-top:7pt;width:411.4pt;height:40.45pt;z-index:251657216;visibility:visible;mso-wrap-style:square;mso-width-percent:0;mso-height-percent:0;mso-wrap-distance-left:9pt;mso-wrap-distance-top:0;mso-wrap-distance-right:9pt;mso-wrap-distance-bottom:0;mso-position-horizontal:absolute;mso-position-horizontal-relative:text;mso-position-vertical:absolute;mso-position-vertical-relative:text;mso-width-percent:0;mso-height-percent:0;mso-width-relative:page;mso-height-relative:page;v-text-anchor:top" o:gfxdata="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" filled="f" stroked="f">
               <v:textbox inset=".5mm,1.2mm,.5mm,.5mm">
                 <w:txbxContent>
                   <w:p>
@@ -7002,7 +7032,7 @@
             </wp:anchor>
           </w:drawing>
         </mc:Choice>
-        <mc:Fallback xmlns:w16du="http://schemas.microsoft.com/office/word/2023/wordml/word16du" xmlns:oel="http://schemas.microsoft.com/office/2019/extlst">
+        <mc:Fallback>
           <w:pict>
             <v:line w14:anchorId="60BE7D18" id="Straight Connector 19" o:spid="_x0000_s1026" style="position:absolute;flip:y;z-index:251622400;visibility:visible;mso-wrap-style:square;mso-width-percent:0;mso-height-percent:0;mso-wrap-distance-left:9pt;mso-wrap-distance-top:0;mso-wrap-distance-right:9pt;mso-wrap-distance-bottom:0;mso-position-horizontal:absolute;mso-position-horizontal-relative:text;mso-position-vertical:absolute;mso-position-vertical-relative:text;mso-width-percent:0;mso-height-percent:0;mso-width-relative:page;mso-height-relative:page" from="-.1pt,5.2pt" to="520.7pt,5.2pt" o:gfxdata="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" strokecolor="#974706 [1609]" strokeweight="1pt">
               <v:stroke endcap="round"/>
@@ -7184,7 +7214,7 @@
         </mc:Choice>
         <mc:Fallback>
           <w:pict>
-            <v:shape w14:anchorId="60DB5C39" id="Text Box 4" o:spid="_x0000_s1028" type="#_x0000_t202" style="position:absolute;margin-left:444.65pt;margin-top:26.95pt;width:70.9pt;height:15.9pt;z-index:251663360;visibility:visible;mso-wrap-style:square;mso-width-percent:0;mso-height-percent:0;mso-wrap-distance-left:9pt;mso-wrap-distance-top:0;mso-wrap-distance-right:9pt;mso-wrap-distance-bottom:0;mso-position-horizontal:absolute;mso-position-horizontal-relative:text;mso-position-vertical:absolute;mso-position-vertical-relative:text;mso-width-percent:0;mso-height-percent:0;mso-width-relative:page;mso-height-relative:page;v-text-anchor:middle" o:gfxdata="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" filled="f" stroked="f" strokeweight=".5pt">
+            <v:shape w14:anchorId="60DB5C39" id="Text Box 4" o:spid="_x0000_s1028" type="#_x0000_t202" style="position:absolute;margin-left:444.65pt;margin-top:26.95pt;width:70.9pt;height:15.9pt;z-index:251663360;visibility:visible;mso-wrap-style:square;mso-width-percent:0;mso-height-percent:0;mso-wrap-distance-left:9pt;mso-wrap-distance-top:0;mso-wrap-distance-right:9pt;mso-wrap-distance-bottom:0;mso-position-horizontal:absolute;mso-position-horizontal-relative:text;mso-position-vertical:absolute;mso-position-vertical-relative:text;mso-width-percent:0;mso-height-percent:0;mso-width-relative:page;mso-height-relative:page;v-text-anchor:middle" o:gfxdata="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" filled="f" stroked="f" strokeweight=".5pt">
               <v:textbox inset="0,0,0,0">
                 <w:txbxContent>
                   <w:p>
@@ -7295,7 +7325,7 @@
 </file>
 
 <file path=word/footnotes.xml><?xml version="1.0" encoding="utf-8"?>
-<w:footnotes xmlns:wpc="http://schemas.microsoft.com/office/word/2010/wordprocessingCanvas" xmlns:cx="http://schemas.microsoft.com/office/drawing/2014/chartex" xmlns:cx1="http://schemas.microsoft.com/office/drawing/2015/9/8/chartex" xmlns:cx2="http://schemas.microsoft.com/office/drawing/2015/10/21/chartex" xmlns:cx3="http://schemas.microsoft.com/office/drawing/2016/5/9/chartex" xmlns:cx4="http://schemas.microsoft.com/office/drawing/2016/5/10/chartex" xmlns:cx5="http://schemas.microsoft.com/office/drawing/2016/5/11/chartex" xmlns:cx6="http://schemas.microsoft.com/office/drawing/2016/5/12/chartex" xmlns:cx7="http://schemas.microsoft.com/office/drawing/2016/5/13/chartex" xmlns:cx8="http://schemas.microsoft.com/office/drawing/2016/5/14/chartex" xmlns:mc="http://schemas.openxmlformats.org/markup-compatibility/2006" xmlns:aink="http://schemas.microsoft.com/office/drawing/2016/ink" xmlns:am3d="http://schemas.microsoft.com/office/drawing/2017/model3d" xmlns:o="urn:schemas-microsoft-com:office:office" xmlns:r="http://schemas.openxmlformats.org/officeDocument/2006/relationships" xmlns:m="http://schemas.openxmlformats.org/officeDocument/2006/math" xmlns:v="urn:schemas-microsoft-com:vml" xmlns:wp14="http://schemas.microsoft.com/office/word/2010/wordprocessingDrawing" xmlns:wp="http://schemas.openxmlformats.org/drawingml/2006/wordprocessingDrawing" xmlns:w10="urn:schemas-microsoft-com:office:word" xmlns:w="http://schemas.openxmlformats.org/wordprocessingml/2006/main" xmlns:w14="http://schemas.microsoft.com/office/word/2010/wordml" xmlns:w15="http://schemas.microsoft.com/office/word/2012/wordml" xmlns:w16cex="http://schemas.microsoft.com/office/word/2018/wordml/cex" xmlns:w16cid="http://schemas.microsoft.com/office/word/2016/wordml/cid" xmlns:w16="http://schemas.microsoft.com/office/word/2018/wordml" xmlns:w16sdtdh="http://schemas.microsoft.com/office/word/2020/wordml/sdtdatahash" xmlns:w16se="http://schemas.microsoft.com/office/word/2015/wordml/symex" xmlns:wpg="http://schemas.microsoft.com/office/word/2010/wordprocessingGroup" xmlns:wpi="http://schemas.microsoft.com/office/word/2010/wordprocessingInk" xmlns:wne="http://schemas.microsoft.com/office/word/2006/wordml" xmlns:wps="http://schemas.microsoft.com/office/word/2010/wordprocessingShape" mc:Ignorable="w14 w15 w16se w16cid w16 w16cex w16sdtdh wp14">
+<w:footnotes xmlns:wpc="http://schemas.microsoft.com/office/word/2010/wordprocessingCanvas" xmlns:cx="http://schemas.microsoft.com/office/drawing/2014/chartex" xmlns:cx1="http://schemas.microsoft.com/office/drawing/2015/9/8/chartex" xmlns:cx2="http://schemas.microsoft.com/office/drawing/2015/10/21/chartex" xmlns:cx3="http://schemas.microsoft.com/office/drawing/2016/5/9/chartex" xmlns:cx4="http://schemas.microsoft.com/office/drawing/2016/5/10/chartex" xmlns:cx5="http://schemas.microsoft.com/office/drawing/2016/5/11/chartex" xmlns:cx6="http://schemas.microsoft.com/office/drawing/2016/5/12/chartex" xmlns:cx7="http://schemas.microsoft.com/office/drawing/2016/5/13/chartex" xmlns:cx8="http://schemas.microsoft.com/office/drawing/2016/5/14/chartex" xmlns:mc="http://schemas.openxmlformats.org/markup-compatibility/2006" xmlns:aink="http://schemas.microsoft.com/office/drawing/2016/ink" xmlns:am3d="http://schemas.microsoft.com/office/drawing/2017/model3d" xmlns:o="urn:schemas-microsoft-com:office:office" xmlns:oel="http://schemas.microsoft.com/office/2019/extlst" xmlns:r="http://schemas.openxmlformats.org/officeDocument/2006/relationships" xmlns:m="http://schemas.openxmlformats.org/officeDocument/2006/math" xmlns:v="urn:schemas-microsoft-com:vml" xmlns:wp14="http://schemas.microsoft.com/office/word/2010/wordprocessingDrawing" xmlns:wp="http://schemas.openxmlformats.org/drawingml/2006/wordprocessingDrawing" xmlns:w10="urn:schemas-microsoft-com:office:word" xmlns:w="http://schemas.openxmlformats.org/wordprocessingml/2006/main" xmlns:w14="http://schemas.microsoft.com/office/word/2010/wordml" xmlns:w15="http://schemas.microsoft.com/office/word/2012/wordml" xmlns:w16cex="http://schemas.microsoft.com/office/word/2018/wordml/cex" xmlns:w16cid="http://schemas.microsoft.com/office/word/2016/wordml/cid" xmlns:w16="http://schemas.microsoft.com/office/word/2018/wordml" xmlns:w16du="http://schemas.microsoft.com/office/word/2023/wordml/word16du" xmlns:w16sdtdh="http://schemas.microsoft.com/office/word/2020/wordml/sdtdatahash" xmlns:w16se="http://schemas.microsoft.com/office/word/2015/wordml/symex" xmlns:wpg="http://schemas.microsoft.com/office/word/2010/wordprocessingGroup" xmlns:wpi="http://schemas.microsoft.com/office/word/2010/wordprocessingInk" xmlns:wne="http://schemas.microsoft.com/office/word/2006/wordml" xmlns:wps="http://schemas.microsoft.com/office/word/2010/wordprocessingShape" mc:Ignorable="w14 w15 w16se w16cid w16 w16cex w16sdtdh w16du wp14">
   <w:footnote w:type="separator" w:id="-1">
     <w:p>
       <w:pPr>
@@ -7320,7 +7350,7 @@
 </file>
 
 <file path=word/header1.xml><?xml version="1.0" encoding="utf-8"?>
-<w:hdr xmlns:wpc="http://schemas.microsoft.com/office/word/2010/wordprocessingCanvas" xmlns:cx="http://schemas.microsoft.com/office/drawing/2014/chartex" xmlns:cx1="http://schemas.microsoft.com/office/drawing/2015/9/8/chartex" xmlns:cx2="http://schemas.microsoft.com/office/drawing/2015/10/21/chartex" xmlns:cx3="http://schemas.microsoft.com/office/drawing/2016/5/9/chartex" xmlns:cx4="http://schemas.microsoft.com/office/drawing/2016/5/10/chartex" xmlns:cx5="http://schemas.microsoft.com/office/drawing/2016/5/11/chartex" xmlns:cx6="http://schemas.microsoft.com/office/drawing/2016/5/12/chartex" xmlns:cx7="http://schemas.microsoft.com/office/drawing/2016/5/13/chartex" xmlns:cx8="http://schemas.microsoft.com/office/drawing/2016/5/14/chartex" xmlns:mc="http://schemas.openxmlformats.org/markup-compatibility/2006" xmlns:aink="http://schemas.microsoft.com/office/drawing/2016/ink" xmlns:am3d="http://schemas.microsoft.com/office/drawing/2017/model3d" xmlns:o="urn:schemas-microsoft-com:office:office" xmlns:r="http://schemas.openxmlformats.org/officeDocument/2006/relationships" xmlns:m="http://schemas.openxmlformats.org/officeDocument/2006/math" xmlns:v="urn:schemas-microsoft-com:vml" xmlns:wp14="http://schemas.microsoft.com/office/word/2010/wordprocessingDrawing" xmlns:wp="http://schemas.openxmlformats.org/drawingml/2006/wordprocessingDrawing" xmlns:w10="urn:schemas-microsoft-com:office:word" xmlns:w="http://schemas.openxmlformats.org/wordprocessingml/2006/main" xmlns:w14="http://schemas.microsoft.com/office/word/2010/wordml" xmlns:w15="http://schemas.microsoft.com/office/word/2012/wordml" xmlns:w16cex="http://schemas.microsoft.com/office/word/2018/wordml/cex" xmlns:w16cid="http://schemas.microsoft.com/office/word/2016/wordml/cid" xmlns:w16="http://schemas.microsoft.com/office/word/2018/wordml" xmlns:w16sdtdh="http://schemas.microsoft.com/office/word/2020/wordml/sdtdatahash" xmlns:w16se="http://schemas.microsoft.com/office/word/2015/wordml/symex" xmlns:wpg="http://schemas.microsoft.com/office/word/2010/wordprocessingGroup" xmlns:wpi="http://schemas.microsoft.com/office/word/2010/wordprocessingInk" xmlns:wne="http://schemas.microsoft.com/office/word/2006/wordml" xmlns:wps="http://schemas.microsoft.com/office/word/2010/wordprocessingShape" mc:Ignorable="w14 w15 w16se w16cid w16 w16cex w16sdtdh wp14">
+<w:hdr xmlns:wpc="http://schemas.microsoft.com/office/word/2010/wordprocessingCanvas" xmlns:cx="http://schemas.microsoft.com/office/drawing/2014/chartex" xmlns:cx1="http://schemas.microsoft.com/office/drawing/2015/9/8/chartex" xmlns:cx2="http://schemas.microsoft.com/office/drawing/2015/10/21/chartex" xmlns:cx3="http://schemas.microsoft.com/office/drawing/2016/5/9/chartex" xmlns:cx4="http://schemas.microsoft.com/office/drawing/2016/5/10/chartex" xmlns:cx5="http://schemas.microsoft.com/office/drawing/2016/5/11/chartex" xmlns:cx6="http://schemas.microsoft.com/office/drawing/2016/5/12/chartex" xmlns:cx7="http://schemas.microsoft.com/office/drawing/2016/5/13/chartex" xmlns:cx8="http://schemas.microsoft.com/office/drawing/2016/5/14/chartex" xmlns:mc="http://schemas.openxmlformats.org/markup-compatibility/2006" xmlns:aink="http://schemas.microsoft.com/office/drawing/2016/ink" xmlns:am3d="http://schemas.microsoft.com/office/drawing/2017/model3d" xmlns:o="urn:schemas-microsoft-com:office:office" xmlns:oel="http://schemas.microsoft.com/office/2019/extlst" xmlns:r="http://schemas.openxmlformats.org/officeDocument/2006/relationships" xmlns:m="http://schemas.openxmlformats.org/officeDocument/2006/math" xmlns:v="urn:schemas-microsoft-com:vml" xmlns:wp14="http://schemas.microsoft.com/office/word/2010/wordprocessingDrawing" xmlns:wp="http://schemas.openxmlformats.org/drawingml/2006/wordprocessingDrawing" xmlns:w10="urn:schemas-microsoft-com:office:word" xmlns:w="http://schemas.openxmlformats.org/wordprocessingml/2006/main" xmlns:w14="http://schemas.microsoft.com/office/word/2010/wordml" xmlns:w15="http://schemas.microsoft.com/office/word/2012/wordml" xmlns:w16cex="http://schemas.microsoft.com/office/word/2018/wordml/cex" xmlns:w16cid="http://schemas.microsoft.com/office/word/2016/wordml/cid" xmlns:w16="http://schemas.microsoft.com/office/word/2018/wordml" xmlns:w16du="http://schemas.microsoft.com/office/word/2023/wordml/word16du" xmlns:w16sdtdh="http://schemas.microsoft.com/office/word/2020/wordml/sdtdatahash" xmlns:w16se="http://schemas.microsoft.com/office/word/2015/wordml/symex" xmlns:wpg="http://schemas.microsoft.com/office/word/2010/wordprocessingGroup" xmlns:wpi="http://schemas.microsoft.com/office/word/2010/wordprocessingInk" xmlns:wne="http://schemas.microsoft.com/office/word/2006/wordml" xmlns:wps="http://schemas.microsoft.com/office/word/2010/wordprocessingShape" mc:Ignorable="w14 w15 w16se w16cid w16 w16cex w16sdtdh w16du wp14">
   <w:p>
     <w:pPr>
       <w:pStyle w:val="Header"/>
@@ -7331,7 +7361,7 @@
 </file>
 
 <file path=word/numbering.xml><?xml version="1.0" encoding="utf-8"?>
-<w:numbering xmlns:wpc="http://schemas.microsoft.com/office/word/2010/wordprocessingCanvas" xmlns:cx="http://schemas.microsoft.com/office/drawing/2014/chartex" xmlns:cx1="http://schemas.microsoft.com/office/drawing/2015/9/8/chartex" xmlns:cx2="http://schemas.microsoft.com/office/drawing/2015/10/21/chartex" xmlns:cx3="http://schemas.microsoft.com/office/drawing/2016/5/9/chartex" xmlns:cx4="http://schemas.microsoft.com/office/drawing/2016/5/10/chartex" xmlns:cx5="http://schemas.microsoft.com/office/drawing/2016/5/11/chartex" xmlns:cx6="http://schemas.microsoft.com/office/drawing/2016/5/12/chartex" xmlns:cx7="http://schemas.microsoft.com/office/drawing/2016/5/13/chartex" xmlns:cx8="http://schemas.microsoft.com/office/drawing/2016/5/14/chartex" xmlns:mc="http://schemas.openxmlformats.org/markup-compatibility/2006" xmlns:aink="http://schemas.microsoft.com/office/drawing/2016/ink" xmlns:am3d="http://schemas.microsoft.com/office/drawing/2017/model3d" xmlns:o="urn:schemas-microsoft-com:office:office" xmlns:r="http://schemas.openxmlformats.org/officeDocument/2006/relationships" xmlns:m="http://schemas.openxmlformats.org/officeDocument/2006/math" xmlns:v="urn:schemas-microsoft-com:vml" xmlns:wp14="http://schemas.microsoft.com/office/word/2010/wordprocessingDrawing" xmlns:wp="http://schemas.openxmlformats.org/drawingml/2006/wordprocessingDrawing" xmlns:w10="urn:schemas-microsoft-com:office:word" xmlns:w="http://schemas.openxmlformats.org/wordprocessingml/2006/main" xmlns:w14="http://schemas.microsoft.com/office/word/2010/wordml" xmlns:w15="http://schemas.microsoft.com/office/word/2012/wordml" xmlns:w16cex="http://schemas.microsoft.com/office/word/2018/wordml/cex" xmlns:w16cid="http://schemas.microsoft.com/office/word/2016/wordml/cid" xmlns:w16="http://schemas.microsoft.com/office/word/2018/wordml" xmlns:w16sdtdh="http://schemas.microsoft.com/office/word/2020/wordml/sdtdatahash" xmlns:w16se="http://schemas.microsoft.com/office/word/2015/wordml/symex" xmlns:wpg="http://schemas.microsoft.com/office/word/2010/wordprocessingGroup" xmlns:wpi="http://schemas.microsoft.com/office/word/2010/wordprocessingInk" xmlns:wne="http://schemas.microsoft.com/office/word/2006/wordml" xmlns:wps="http://schemas.microsoft.com/office/word/2010/wordprocessingShape" mc:Ignorable="w14 w15 w16se w16cid w16 w16cex w16sdtdh wp14">
+<w:numbering xmlns:wpc="http://schemas.microsoft.com/office/word/2010/wordprocessingCanvas" xmlns:cx="http://schemas.microsoft.com/office/drawing/2014/chartex" xmlns:cx1="http://schemas.microsoft.com/office/drawing/2015/9/8/chartex" xmlns:cx2="http://schemas.microsoft.com/office/drawing/2015/10/21/chartex" xmlns:cx3="http://schemas.microsoft.com/office/drawing/2016/5/9/chartex" xmlns:cx4="http://schemas.microsoft.com/office/drawing/2016/5/10/chartex" xmlns:cx5="http://schemas.microsoft.com/office/drawing/2016/5/11/chartex" xmlns:cx6="http://schemas.microsoft.com/office/drawing/2016/5/12/chartex" xmlns:cx7="http://schemas.microsoft.com/office/drawing/2016/5/13/chartex" xmlns:cx8="http://schemas.microsoft.com/office/drawing/2016/5/14/chartex" xmlns:mc="http://schemas.openxmlformats.org/markup-compatibility/2006" xmlns:aink="http://schemas.microsoft.com/office/drawing/2016/ink" xmlns:am3d="http://schemas.microsoft.com/office/drawing/2017/model3d" xmlns:o="urn:schemas-microsoft-com:office:office" xmlns:oel="http://schemas.microsoft.com/office/2019/extlst" xmlns:r="http://schemas.openxmlformats.org/officeDocument/2006/relationships" xmlns:m="http://schemas.openxmlformats.org/officeDocument/2006/math" xmlns:v="urn:schemas-microsoft-com:vml" xmlns:wp14="http://schemas.microsoft.com/office/word/2010/wordprocessingDrawing" xmlns:wp="http://schemas.openxmlformats.org/drawingml/2006/wordprocessingDrawing" xmlns:w10="urn:schemas-microsoft-com:office:word" xmlns:w="http://schemas.openxmlformats.org/wordprocessingml/2006/main" xmlns:w14="http://schemas.microsoft.com/office/word/2010/wordml" xmlns:w15="http://schemas.microsoft.com/office/word/2012/wordml" xmlns:w16cex="http://schemas.microsoft.com/office/word/2018/wordml/cex" xmlns:w16cid="http://schemas.microsoft.com/office/word/2016/wordml/cid" xmlns:w16="http://schemas.microsoft.com/office/word/2018/wordml" xmlns:w16du="http://schemas.microsoft.com/office/word/2023/wordml/word16du" xmlns:w16sdtdh="http://schemas.microsoft.com/office/word/2020/wordml/sdtdatahash" xmlns:w16se="http://schemas.microsoft.com/office/word/2015/wordml/symex" xmlns:wpg="http://schemas.microsoft.com/office/word/2010/wordprocessingGroup" xmlns:wpi="http://schemas.microsoft.com/office/word/2010/wordprocessingInk" xmlns:wne="http://schemas.microsoft.com/office/word/2006/wordml" xmlns:wps="http://schemas.microsoft.com/office/word/2010/wordprocessingShape" mc:Ignorable="w14 w15 w16se w16cid w16 w16cex w16sdtdh w16du wp14">
   <w:abstractNum w:abstractNumId="0" w15:restartNumberingAfterBreak="0">
     <w:nsid w:val="04E60920"/>
     <w:multiLevelType w:val="hybridMultilevel"/>
@@ -12009,34 +12039,34 @@
       </w:rPr>
     </w:lvl>
   </w:abstractNum>
-  <w:num w:numId="1">
+  <w:num w:numId="1" w16cid:durableId="957102847">
     <w:abstractNumId w:val="0"/>
   </w:num>
-  <w:num w:numId="2">
+  <w:num w:numId="2" w16cid:durableId="971054713">
     <w:abstractNumId w:val="45"/>
   </w:num>
-  <w:num w:numId="3">
+  <w:num w:numId="3" w16cid:durableId="1172335010">
     <w:abstractNumId w:val="11"/>
   </w:num>
-  <w:num w:numId="4">
+  <w:num w:numId="4" w16cid:durableId="125708616">
     <w:abstractNumId w:val="29"/>
   </w:num>
-  <w:num w:numId="5">
+  <w:num w:numId="5" w16cid:durableId="847862833">
     <w:abstractNumId w:val="30"/>
   </w:num>
-  <w:num w:numId="6">
+  <w:num w:numId="6" w16cid:durableId="703217903">
     <w:abstractNumId w:val="34"/>
   </w:num>
-  <w:num w:numId="7">
+  <w:num w:numId="7" w16cid:durableId="73554216">
     <w:abstractNumId w:val="3"/>
   </w:num>
-  <w:num w:numId="8">
+  <w:num w:numId="8" w16cid:durableId="442652754">
     <w:abstractNumId w:val="9"/>
   </w:num>
-  <w:num w:numId="9">
+  <w:num w:numId="9" w16cid:durableId="1385106082">
     <w:abstractNumId w:val="27"/>
   </w:num>
-  <w:num w:numId="10">
+  <w:num w:numId="10" w16cid:durableId="1048796706">
     <w:abstractNumId w:val="15"/>
     <w:lvlOverride w:ilvl="0">
       <w:startOverride w:val="1"/>
@@ -12066,119 +12096,119 @@
       <w:startOverride w:val="1"/>
     </w:lvlOverride>
   </w:num>
-  <w:num w:numId="11">
+  <w:num w:numId="11" w16cid:durableId="404841304">
     <w:abstractNumId w:val="5"/>
   </w:num>
-  <w:num w:numId="12">
+  <w:num w:numId="12" w16cid:durableId="1408766138">
     <w:abstractNumId w:val="21"/>
   </w:num>
-  <w:num w:numId="13">
+  <w:num w:numId="13" w16cid:durableId="2070418815">
     <w:abstractNumId w:val="1"/>
   </w:num>
-  <w:num w:numId="14">
+  <w:num w:numId="14" w16cid:durableId="627971656">
     <w:abstractNumId w:val="33"/>
   </w:num>
-  <w:num w:numId="15">
+  <w:num w:numId="15" w16cid:durableId="853495630">
     <w:abstractNumId w:val="12"/>
   </w:num>
-  <w:num w:numId="16">
+  <w:num w:numId="16" w16cid:durableId="1072967958">
     <w:abstractNumId w:val="39"/>
   </w:num>
-  <w:num w:numId="17">
+  <w:num w:numId="17" w16cid:durableId="391850092">
     <w:abstractNumId w:val="28"/>
   </w:num>
-  <w:num w:numId="18">
+  <w:num w:numId="18" w16cid:durableId="1956325153">
     <w:abstractNumId w:val="44"/>
   </w:num>
-  <w:num w:numId="19">
+  <w:num w:numId="19" w16cid:durableId="1349211801">
     <w:abstractNumId w:val="35"/>
   </w:num>
-  <w:num w:numId="20">
+  <w:num w:numId="20" w16cid:durableId="1714884075">
     <w:abstractNumId w:val="20"/>
   </w:num>
-  <w:num w:numId="21">
+  <w:num w:numId="21" w16cid:durableId="383991664">
     <w:abstractNumId w:val="32"/>
   </w:num>
-  <w:num w:numId="22">
+  <w:num w:numId="22" w16cid:durableId="1048649956">
     <w:abstractNumId w:val="14"/>
   </w:num>
-  <w:num w:numId="23">
+  <w:num w:numId="23" w16cid:durableId="1616518534">
     <w:abstractNumId w:val="17"/>
   </w:num>
-  <w:num w:numId="24">
+  <w:num w:numId="24" w16cid:durableId="2070229348">
     <w:abstractNumId w:val="2"/>
   </w:num>
-  <w:num w:numId="25">
+  <w:num w:numId="25" w16cid:durableId="547496197">
     <w:abstractNumId w:val="8"/>
   </w:num>
-  <w:num w:numId="26">
+  <w:num w:numId="26" w16cid:durableId="350767653">
     <w:abstractNumId w:val="18"/>
   </w:num>
-  <w:num w:numId="27">
+  <w:num w:numId="27" w16cid:durableId="2056855916">
     <w:abstractNumId w:val="37"/>
   </w:num>
-  <w:num w:numId="28">
+  <w:num w:numId="28" w16cid:durableId="1510027742">
     <w:abstractNumId w:val="19"/>
   </w:num>
-  <w:num w:numId="29">
+  <w:num w:numId="29" w16cid:durableId="728917911">
     <w:abstractNumId w:val="43"/>
   </w:num>
-  <w:num w:numId="30">
+  <w:num w:numId="30" w16cid:durableId="651179038">
     <w:abstractNumId w:val="23"/>
   </w:num>
-  <w:num w:numId="31">
+  <w:num w:numId="31" w16cid:durableId="2021275549">
     <w:abstractNumId w:val="13"/>
   </w:num>
-  <w:num w:numId="32">
+  <w:num w:numId="32" w16cid:durableId="1665085067">
     <w:abstractNumId w:val="36"/>
   </w:num>
-  <w:num w:numId="33">
+  <w:num w:numId="33" w16cid:durableId="920333068">
     <w:abstractNumId w:val="40"/>
   </w:num>
-  <w:num w:numId="34">
+  <w:num w:numId="34" w16cid:durableId="577399677">
     <w:abstractNumId w:val="26"/>
   </w:num>
-  <w:num w:numId="35">
+  <w:num w:numId="35" w16cid:durableId="846404184">
     <w:abstractNumId w:val="42"/>
   </w:num>
-  <w:num w:numId="36">
+  <w:num w:numId="36" w16cid:durableId="1391732419">
     <w:abstractNumId w:val="7"/>
   </w:num>
-  <w:num w:numId="37">
+  <w:num w:numId="37" w16cid:durableId="1271280521">
     <w:abstractNumId w:val="24"/>
   </w:num>
-  <w:num w:numId="38">
+  <w:num w:numId="38" w16cid:durableId="171577128">
     <w:abstractNumId w:val="16"/>
   </w:num>
-  <w:num w:numId="39">
+  <w:num w:numId="39" w16cid:durableId="546719699">
     <w:abstractNumId w:val="31"/>
   </w:num>
-  <w:num w:numId="40">
+  <w:num w:numId="40" w16cid:durableId="630406064">
     <w:abstractNumId w:val="38"/>
   </w:num>
-  <w:num w:numId="41">
+  <w:num w:numId="41" w16cid:durableId="299530877">
     <w:abstractNumId w:val="6"/>
   </w:num>
-  <w:num w:numId="42">
+  <w:num w:numId="42" w16cid:durableId="1705325931">
     <w:abstractNumId w:val="10"/>
   </w:num>
-  <w:num w:numId="43">
+  <w:num w:numId="43" w16cid:durableId="1589533692">
     <w:abstractNumId w:val="22"/>
   </w:num>
-  <w:num w:numId="44">
+  <w:num w:numId="44" w16cid:durableId="1420829841">
     <w:abstractNumId w:val="25"/>
   </w:num>
-  <w:num w:numId="45">
+  <w:num w:numId="45" w16cid:durableId="167719613">
     <w:abstractNumId w:val="41"/>
   </w:num>
-  <w:num w:numId="46">
+  <w:num w:numId="46" w16cid:durableId="1417246566">
     <w:abstractNumId w:val="4"/>
   </w:num>
 </w:numbering>
 </file>
 
 <file path=word/styles.xml><?xml version="1.0" encoding="utf-8"?>
-<w:styles xmlns:mc="http://schemas.openxmlformats.org/markup-compatibility/2006" xmlns:r="http://schemas.openxmlformats.org/officeDocument/2006/relationships" xmlns:w="http://schemas.openxmlformats.org/wordprocessingml/2006/main" xmlns:w14="http://schemas.microsoft.com/office/word/2010/wordml" xmlns:w15="http://schemas.microsoft.com/office/word/2012/wordml" xmlns:w16cex="http://schemas.microsoft.com/office/word/2018/wordml/cex" xmlns:w16cid="http://schemas.microsoft.com/office/word/2016/wordml/cid" xmlns:w16="http://schemas.microsoft.com/office/word/2018/wordml" xmlns:w16sdtdh="http://schemas.microsoft.com/office/word/2020/wordml/sdtdatahash" xmlns:w16se="http://schemas.microsoft.com/office/word/2015/wordml/symex" mc:Ignorable="w14 w15 w16se w16cid w16 w16cex w16sdtdh">
+<w:styles xmlns:mc="http://schemas.openxmlformats.org/markup-compatibility/2006" xmlns:r="http://schemas.openxmlformats.org/officeDocument/2006/relationships" xmlns:w="http://schemas.openxmlformats.org/wordprocessingml/2006/main" xmlns:w14="http://schemas.microsoft.com/office/word/2010/wordml" xmlns:w15="http://schemas.microsoft.com/office/word/2012/wordml" xmlns:w16cex="http://schemas.microsoft.com/office/word/2018/wordml/cex" xmlns:w16cid="http://schemas.microsoft.com/office/word/2016/wordml/cid" xmlns:w16="http://schemas.microsoft.com/office/word/2018/wordml" xmlns:w16du="http://schemas.microsoft.com/office/word/2023/wordml/word16du" xmlns:w16sdtdh="http://schemas.microsoft.com/office/word/2020/wordml/sdtdatahash" xmlns:w16se="http://schemas.microsoft.com/office/word/2015/wordml/symex" mc:Ignorable="w14 w15 w16se w16cid w16 w16cex w16sdtdh w16du">
   <w:docDefaults>
     <w:rPrDefault>
       <w:rPr>

</xml_diff>